<commit_message>
srvi ib ready for printing
</commit_message>
<xml_diff>
--- a/srvi-08-00083-MAK/CORPLINK-MAK-25-01-SRVI-08-00083-IB.docx
+++ b/srvi-08-00083-MAK/CORPLINK-MAK-25-01-SRVI-08-00083-IB.docx
@@ -1257,9 +1257,9 @@
         </w:tblCellMar>
       </w:tblPr>
       <w:tblGrid>
-        <w:gridCol w:w="983"/>
+        <w:gridCol w:w="982"/>
         <w:gridCol w:w="3334"/>
-        <w:gridCol w:w="87"/>
+        <w:gridCol w:w="88"/>
         <w:gridCol w:w="996"/>
         <w:gridCol w:w="3517"/>
       </w:tblGrid>
@@ -1269,7 +1269,7 @@
         </w:trPr>
         <w:tc>
           <w:tcPr>
-            <w:tcW w:w="4317" w:type="dxa"/>
+            <w:tcW w:w="4316" w:type="dxa"/>
             <w:gridSpan w:val="2"/>
             <w:tcBorders/>
           </w:tcPr>
@@ -1317,52 +1317,80 @@
               <w:t>named Applican</w:t>
             </w:r>
             <w:r>
-              <w:drawing>
-                <wp:anchor behindDoc="0" distT="0" distB="0" distL="0" distR="0" simplePos="0" locked="0" layoutInCell="1" allowOverlap="1" relativeHeight="2">
-                  <wp:simplePos x="0" y="0"/>
-                  <wp:positionH relativeFrom="column">
-                    <wp:posOffset>801370</wp:posOffset>
-                  </wp:positionH>
-                  <wp:positionV relativeFrom="paragraph">
-                    <wp:posOffset>34925</wp:posOffset>
-                  </wp:positionV>
-                  <wp:extent cx="1151890" cy="467995"/>
-                  <wp:effectExtent l="40640" t="140335" r="40640" b="140335"/>
-                  <wp:wrapNone/>
-                  <wp:docPr id="1" name="Image1"/>
-                  <wp:cNvGraphicFramePr>
-                    <a:graphicFrameLocks xmlns:a="http://schemas.openxmlformats.org/drawingml/2006/main" noChangeAspect="1"/>
-                  </wp:cNvGraphicFramePr>
-                  <a:graphic xmlns:a="http://schemas.openxmlformats.org/drawingml/2006/main">
-                    <a:graphicData uri="http://schemas.openxmlformats.org/drawingml/2006/picture">
-                      <pic:pic xmlns:pic="http://schemas.openxmlformats.org/drawingml/2006/picture">
-                        <pic:nvPicPr>
-                          <pic:cNvPr id="1" name="Image1"/>
-                          <pic:cNvPicPr>
-                            <a:picLocks noChangeAspect="1" noChangeArrowheads="1"/>
-                          </pic:cNvPicPr>
-                        </pic:nvPicPr>
-                        <pic:blipFill>
-                          <a:blip r:embed="rId2"/>
-                          <a:stretch>
-                            <a:fillRect/>
-                          </a:stretch>
-                        </pic:blipFill>
-                        <pic:spPr bwMode="auto">
-                          <a:xfrm rot="20700000">
-                            <a:off x="0" y="0"/>
-                            <a:ext cx="1151890" cy="467995"/>
-                          </a:xfrm>
-                          <a:prstGeom prst="rect">
-                            <a:avLst/>
-                          </a:prstGeom>
-                          <a:noFill/>
-                        </pic:spPr>
-                      </pic:pic>
-                    </a:graphicData>
-                  </a:graphic>
-                </wp:anchor>
-              </w:drawing>
+              <mc:AlternateContent>
+                <mc:Choice Requires="wps">
+                  <w:drawing>
+                    <wp:anchor behindDoc="0" distT="140335" distB="140335" distL="40640" distR="40640" simplePos="0" locked="0" layoutInCell="1" allowOverlap="1" relativeHeight="2">
+                      <wp:simplePos x="0" y="0"/>
+                      <wp:positionH relativeFrom="column">
+                        <wp:posOffset>800735</wp:posOffset>
+                      </wp:positionH>
+                      <wp:positionV relativeFrom="paragraph">
+                        <wp:posOffset>33655</wp:posOffset>
+                      </wp:positionV>
+                      <wp:extent cx="1151890" cy="467995"/>
+                      <wp:effectExtent l="0" t="0" r="0" b="0"/>
+                      <wp:wrapNone/>
+                      <wp:docPr id="1" name="Image1"/>
+                      <a:graphic xmlns:a="http://schemas.openxmlformats.org/drawingml/2006/main">
+                        <a:graphicData uri="http://schemas.openxmlformats.org/drawingml/2006/picture">
+                          <pic:pic xmlns:pic="http://schemas.openxmlformats.org/drawingml/2006/picture">
+                            <pic:nvPicPr>
+                              <pic:cNvPr id="2" name="Image1" descr=""/>
+                              <pic:cNvPicPr/>
+                            </pic:nvPicPr>
+                            <pic:blipFill>
+                              <a:blip r:embed="rId2"/>
+                              <a:stretch/>
+                            </pic:blipFill>
+                            <pic:spPr>
+                              <a:xfrm>
+                                <a:off x="0" y="0"/>
+                                <a:ext cx="1152000" cy="468000"/>
+                              </a:xfrm>
+                              <a:prstGeom prst="rect">
+                                <a:avLst/>
+                              </a:prstGeom>
+                              <a:noFill/>
+                              <a:ln w="0">
+                                <a:noFill/>
+                              </a:ln>
+                            </pic:spPr>
+                          </pic:pic>
+                        </a:graphicData>
+                      </a:graphic>
+                    </wp:anchor>
+                  </w:drawing>
+                </mc:Choice>
+                <mc:Fallback>
+                  <w:pict>
+                    <v:shapetype id="_x0000_t75" coordsize="21600,21600" o:spt="75" o:preferrelative="t" path="m@4@5l@4@11@9@11@9@5xe" filled="f" stroked="f">
+                      <v:stroke joinstyle="miter"/>
+                      <v:formulas>
+                        <v:f eqn="if lineDrawn pixelLineWidth 0"/>
+                        <v:f eqn="sum @0 1 0"/>
+                        <v:f eqn="sum 0 0 @1"/>
+                        <v:f eqn="prod @2 1 2"/>
+                        <v:f eqn="prod @3 21600 pixelWidth"/>
+                        <v:f eqn="prod @3 21600 pixelHeight"/>
+                        <v:f eqn="sum @0 0 1"/>
+                        <v:f eqn="prod @6 1 2"/>
+                        <v:f eqn="prod @7 21600 pixelWidth"/>
+                        <v:f eqn="sum @8 21600 0"/>
+                        <v:f eqn="prod @7 21600 pixelHeight"/>
+                        <v:f eqn="sum @10 21600 0"/>
+                      </v:formulas>
+                      <v:path o:extrusionok="f" gradientshapeok="t" o:connecttype="rect"/>
+                      <o:lock v:ext="edit" aspectratio="t"/>
+                    </v:shapetype>
+                    <v:shape id="shape_0" ID="Image1" stroked="f" o:allowincell="t" style="position:absolute;margin-left:63.05pt;margin-top:2.65pt;width:90.65pt;height:36.8pt;mso-wrap-style:none;v-text-anchor:middle" type="_x0000_t75">
+                      <v:imagedata r:id="rId3" o:detectmouseclick="t"/>
+                      <v:stroke color="#3465a4" joinstyle="round" endcap="flat"/>
+                      <w10:wrap type="none"/>
+                    </v:shape>
+                  </w:pict>
+                </mc:Fallback>
+              </mc:AlternateContent>
             </w:r>
             <w:r>
               <w:rPr>
@@ -1377,7 +1405,7 @@
         </w:tc>
         <w:tc>
           <w:tcPr>
-            <w:tcW w:w="4600" w:type="dxa"/>
+            <w:tcW w:w="4601" w:type="dxa"/>
             <w:gridSpan w:val="3"/>
             <w:tcBorders/>
           </w:tcPr>
@@ -1431,7 +1459,7 @@
         <w:trPr/>
         <w:tc>
           <w:tcPr>
-            <w:tcW w:w="983" w:type="dxa"/>
+            <w:tcW w:w="982" w:type="dxa"/>
             <w:tcBorders/>
           </w:tcPr>
           <w:p>
@@ -1476,7 +1504,7 @@
         </w:tc>
         <w:tc>
           <w:tcPr>
-            <w:tcW w:w="87" w:type="dxa"/>
+            <w:tcW w:w="88" w:type="dxa"/>
             <w:tcBorders/>
           </w:tcPr>
           <w:p>
@@ -1547,7 +1575,7 @@
         <w:trPr/>
         <w:tc>
           <w:tcPr>
-            <w:tcW w:w="983" w:type="dxa"/>
+            <w:tcW w:w="982" w:type="dxa"/>
             <w:tcBorders/>
           </w:tcPr>
           <w:p>
@@ -1595,7 +1623,7 @@
         </w:tc>
         <w:tc>
           <w:tcPr>
-            <w:tcW w:w="87" w:type="dxa"/>
+            <w:tcW w:w="88" w:type="dxa"/>
             <w:tcBorders/>
           </w:tcPr>
           <w:p>
@@ -1670,7 +1698,7 @@
         <w:trPr/>
         <w:tc>
           <w:tcPr>
-            <w:tcW w:w="983" w:type="dxa"/>
+            <w:tcW w:w="982" w:type="dxa"/>
             <w:tcBorders/>
           </w:tcPr>
           <w:p>
@@ -1719,7 +1747,7 @@
         </w:tc>
         <w:tc>
           <w:tcPr>
-            <w:tcW w:w="87" w:type="dxa"/>
+            <w:tcW w:w="88" w:type="dxa"/>
             <w:tcBorders/>
           </w:tcPr>
           <w:p>
@@ -1795,7 +1823,7 @@
         <w:trPr/>
         <w:tc>
           <w:tcPr>
-            <w:tcW w:w="983" w:type="dxa"/>
+            <w:tcW w:w="982" w:type="dxa"/>
             <w:tcBorders/>
           </w:tcPr>
           <w:p>
@@ -1844,7 +1872,7 @@
         </w:tc>
         <w:tc>
           <w:tcPr>
-            <w:tcW w:w="87" w:type="dxa"/>
+            <w:tcW w:w="88" w:type="dxa"/>
             <w:tcBorders/>
           </w:tcPr>
           <w:p>
@@ -1920,7 +1948,7 @@
         <w:trPr/>
         <w:tc>
           <w:tcPr>
-            <w:tcW w:w="983" w:type="dxa"/>
+            <w:tcW w:w="982" w:type="dxa"/>
             <w:tcBorders/>
           </w:tcPr>
           <w:p>
@@ -1969,7 +1997,7 @@
         </w:tc>
         <w:tc>
           <w:tcPr>
-            <w:tcW w:w="87" w:type="dxa"/>
+            <w:tcW w:w="88" w:type="dxa"/>
             <w:tcBorders/>
           </w:tcPr>
           <w:p>
@@ -2044,7 +2072,7 @@
         <w:trPr/>
         <w:tc>
           <w:tcPr>
-            <w:tcW w:w="983" w:type="dxa"/>
+            <w:tcW w:w="982" w:type="dxa"/>
             <w:tcBorders/>
           </w:tcPr>
           <w:p>
@@ -2093,7 +2121,7 @@
         </w:tc>
         <w:tc>
           <w:tcPr>
-            <w:tcW w:w="87" w:type="dxa"/>
+            <w:tcW w:w="88" w:type="dxa"/>
             <w:tcBorders/>
           </w:tcPr>
           <w:p>
@@ -2169,7 +2197,7 @@
         <w:trPr/>
         <w:tc>
           <w:tcPr>
-            <w:tcW w:w="983" w:type="dxa"/>
+            <w:tcW w:w="982" w:type="dxa"/>
             <w:tcBorders/>
           </w:tcPr>
           <w:p>
@@ -2218,7 +2246,7 @@
         </w:tc>
         <w:tc>
           <w:tcPr>
-            <w:tcW w:w="87" w:type="dxa"/>
+            <w:tcW w:w="88" w:type="dxa"/>
             <w:tcBorders/>
           </w:tcPr>
           <w:p>
@@ -2294,7 +2322,7 @@
         <w:trPr/>
         <w:tc>
           <w:tcPr>
-            <w:tcW w:w="983" w:type="dxa"/>
+            <w:tcW w:w="982" w:type="dxa"/>
             <w:tcBorders/>
           </w:tcPr>
           <w:p>
@@ -2341,7 +2369,7 @@
         </w:tc>
         <w:tc>
           <w:tcPr>
-            <w:tcW w:w="87" w:type="dxa"/>
+            <w:tcW w:w="88" w:type="dxa"/>
             <w:tcBorders/>
           </w:tcPr>
           <w:p>
@@ -2415,7 +2443,7 @@
         <w:trPr/>
         <w:tc>
           <w:tcPr>
-            <w:tcW w:w="4317" w:type="dxa"/>
+            <w:tcW w:w="4316" w:type="dxa"/>
             <w:gridSpan w:val="2"/>
             <w:tcBorders/>
           </w:tcPr>
@@ -2440,7 +2468,7 @@
         </w:tc>
         <w:tc>
           <w:tcPr>
-            <w:tcW w:w="87" w:type="dxa"/>
+            <w:tcW w:w="88" w:type="dxa"/>
             <w:tcBorders/>
           </w:tcPr>
           <w:p>
@@ -2491,7 +2519,7 @@
         <w:trPr/>
         <w:tc>
           <w:tcPr>
-            <w:tcW w:w="4317" w:type="dxa"/>
+            <w:tcW w:w="4316" w:type="dxa"/>
             <w:gridSpan w:val="2"/>
             <w:tcBorders/>
           </w:tcPr>
@@ -2517,7 +2545,7 @@
         </w:tc>
         <w:tc>
           <w:tcPr>
-            <w:tcW w:w="87" w:type="dxa"/>
+            <w:tcW w:w="88" w:type="dxa"/>
             <w:tcBorders/>
           </w:tcPr>
           <w:p>
@@ -2569,7 +2597,7 @@
         <w:trPr/>
         <w:tc>
           <w:tcPr>
-            <w:tcW w:w="983" w:type="dxa"/>
+            <w:tcW w:w="982" w:type="dxa"/>
             <w:tcBorders/>
           </w:tcPr>
           <w:p>
@@ -2614,7 +2642,7 @@
         </w:tc>
         <w:tc>
           <w:tcPr>
-            <w:tcW w:w="87" w:type="dxa"/>
+            <w:tcW w:w="88" w:type="dxa"/>
             <w:tcBorders/>
           </w:tcPr>
           <w:p>
@@ -2685,7 +2713,7 @@
         <w:trPr/>
         <w:tc>
           <w:tcPr>
-            <w:tcW w:w="983" w:type="dxa"/>
+            <w:tcW w:w="982" w:type="dxa"/>
             <w:tcBorders/>
           </w:tcPr>
           <w:p>
@@ -2725,7 +2753,7 @@
         </w:tc>
         <w:tc>
           <w:tcPr>
-            <w:tcW w:w="87" w:type="dxa"/>
+            <w:tcW w:w="88" w:type="dxa"/>
             <w:tcBorders/>
           </w:tcPr>
           <w:p>
@@ -2792,7 +2820,7 @@
         <w:trPr/>
         <w:tc>
           <w:tcPr>
-            <w:tcW w:w="983" w:type="dxa"/>
+            <w:tcW w:w="982" w:type="dxa"/>
             <w:tcBorders/>
           </w:tcPr>
           <w:p>
@@ -2836,7 +2864,7 @@
         </w:tc>
         <w:tc>
           <w:tcPr>
-            <w:tcW w:w="87" w:type="dxa"/>
+            <w:tcW w:w="88" w:type="dxa"/>
             <w:tcBorders/>
           </w:tcPr>
           <w:p>
@@ -2907,7 +2935,7 @@
         <w:trPr/>
         <w:tc>
           <w:tcPr>
-            <w:tcW w:w="983" w:type="dxa"/>
+            <w:tcW w:w="982" w:type="dxa"/>
             <w:tcBorders/>
           </w:tcPr>
           <w:p>
@@ -2948,7 +2976,7 @@
         </w:tc>
         <w:tc>
           <w:tcPr>
-            <w:tcW w:w="87" w:type="dxa"/>
+            <w:tcW w:w="88" w:type="dxa"/>
             <w:tcBorders/>
           </w:tcPr>
           <w:p>
@@ -3016,7 +3044,7 @@
         <w:trPr/>
         <w:tc>
           <w:tcPr>
-            <w:tcW w:w="983" w:type="dxa"/>
+            <w:tcW w:w="982" w:type="dxa"/>
             <w:tcBorders/>
           </w:tcPr>
           <w:p>
@@ -3057,7 +3085,7 @@
         </w:tc>
         <w:tc>
           <w:tcPr>
-            <w:tcW w:w="87" w:type="dxa"/>
+            <w:tcW w:w="88" w:type="dxa"/>
             <w:tcBorders/>
           </w:tcPr>
           <w:p>
@@ -3125,7 +3153,7 @@
         <w:trPr/>
         <w:tc>
           <w:tcPr>
-            <w:tcW w:w="983" w:type="dxa"/>
+            <w:tcW w:w="982" w:type="dxa"/>
             <w:tcBorders/>
           </w:tcPr>
           <w:p>
@@ -3166,7 +3194,7 @@
         </w:tc>
         <w:tc>
           <w:tcPr>
-            <w:tcW w:w="87" w:type="dxa"/>
+            <w:tcW w:w="88" w:type="dxa"/>
             <w:tcBorders/>
           </w:tcPr>
           <w:p>
@@ -3234,7 +3262,7 @@
         <w:trPr/>
         <w:tc>
           <w:tcPr>
-            <w:tcW w:w="983" w:type="dxa"/>
+            <w:tcW w:w="982" w:type="dxa"/>
             <w:tcBorders/>
           </w:tcPr>
           <w:p>
@@ -3275,7 +3303,7 @@
         </w:tc>
         <w:tc>
           <w:tcPr>
-            <w:tcW w:w="87" w:type="dxa"/>
+            <w:tcW w:w="88" w:type="dxa"/>
             <w:tcBorders/>
           </w:tcPr>
           <w:p>
@@ -3394,7 +3422,7 @@
     <w:pPr>
       <w:widowControl/>
       <w:suppressAutoHyphens w:val="true"/>
-      <w:overflowPunct w:val="true"/>
+      <w:overflowPunct w:val="false"/>
       <w:bidi w:val="0"/>
       <w:spacing w:before="0" w:after="0"/>
       <w:jc w:val="start"/>
@@ -3420,8 +3448,8 @@
       <w:u w:val="single"/>
     </w:rPr>
   </w:style>
-  <w:style w:type="character" w:styleId="Bulletsuser">
-    <w:name w:val="Bullets (user)"/>
+  <w:style w:type="character" w:styleId="Bullets">
+    <w:name w:val="Bullets"/>
     <w:qFormat/>
     <w:rPr>
       <w:rFonts w:ascii="OpenSymbol" w:hAnsi="OpenSymbol" w:eastAsia="OpenSymbol" w:cs="OpenSymbol"/>

</xml_diff>